<commit_message>
Fix metadata in docx writer.
The new OpenXML template had spaces for metadata that need
to be filled with OpenXML fragments with the proper shape.
This patch ensures that everything is the right shape.

Closes #9828.
</commit_message>
<xml_diff>
--- a/test/docx/golden/document-properties-short-desc.docx
+++ b/test/docx/golden/document-properties-short-desc.docx
@@ -2,6 +2,40 @@
 <file path=word/document.xml><?xml version="1.0" encoding="utf-8"?>
 <w:document xmlns:w="http://schemas.openxmlformats.org/wordprocessingml/2006/main" xmlns:m="http://schemas.openxmlformats.org/officeDocument/2006/math" xmlns:r="http://schemas.openxmlformats.org/officeDocument/2006/relationships" xmlns:o="urn:schemas-microsoft-com:office:office" xmlns:v="urn:schemas-microsoft-com:vml" xmlns:w10="urn:schemas-microsoft-com:office:word" xmlns:a="http://schemas.openxmlformats.org/drawingml/2006/main" xmlns:pic="http://schemas.openxmlformats.org/drawingml/2006/picture" xmlns:wp="http://schemas.openxmlformats.org/drawingml/2006/wordprocessingDrawing">
   <w:body>
+    <w:p>
+      <w:pPr>
+        <w:pStyle w:val="Title"/>
+      </w:pPr>
+      <w:r>
+        <w:t xml:space="preserve">Testing</w:t>
+      </w:r>
+      <w:r>
+        <w:t xml:space="preserve"> </w:t>
+      </w:r>
+      <w:r>
+        <w:t xml:space="preserve">custom</w:t>
+      </w:r>
+      <w:r>
+        <w:t xml:space="preserve"> </w:t>
+      </w:r>
+      <w:r>
+        <w:t xml:space="preserve">properties</w:t>
+      </w:r>
+    </w:p>
+    <w:p>
+      <w:pPr>
+        <w:pStyle w:val="Author"/>
+      </w:pPr>
+      <w:r>
+        <w:t xml:space="preserve">A.</w:t>
+      </w:r>
+      <w:r>
+        <w:t xml:space="preserve"> </w:t>
+      </w:r>
+      <w:r>
+        <w:t xml:space="preserve">M.</w:t>
+      </w:r>
+    </w:p>
     <w:p>
       <w:pPr>
         <w:pStyle w:val="FirstParagraph"/>

</xml_diff>

<commit_message>
Docx writer: better formatting for task lists.
Task lists are now properly formatted, with no bullet.

In addition, we have removed an expensive generic traverse to
remove Space elements, and replaced it with code in
`inlinesToOpenXML`.  This should give better performance; it
also reduces XML size in the metadata, which wasn't previously
affected by the de-Spacing.

TODO: parse this in the reader so that we can have task lists round-trip.

Closes #5198.
</commit_message>
<xml_diff>
--- a/test/docx/golden/document-properties-short-desc.docx
+++ b/test/docx/golden/document-properties-short-desc.docx
@@ -7,19 +7,7 @@
         <w:pStyle w:val="Title"/>
       </w:pPr>
       <w:r>
-        <w:t xml:space="preserve">Testing</w:t>
-      </w:r>
-      <w:r>
-        <w:t xml:space="preserve"> </w:t>
-      </w:r>
-      <w:r>
-        <w:t xml:space="preserve">custom</w:t>
-      </w:r>
-      <w:r>
-        <w:t xml:space="preserve"> </w:t>
-      </w:r>
-      <w:r>
-        <w:t xml:space="preserve">properties</w:t>
+        <w:t xml:space="preserve">Testing custom properties</w:t>
       </w:r>
     </w:p>
     <w:p>
@@ -27,13 +15,7 @@
         <w:pStyle w:val="Author"/>
       </w:pPr>
       <w:r>
-        <w:t xml:space="preserve">A.</w:t>
-      </w:r>
-      <w:r>
-        <w:t xml:space="preserve"> </w:t>
-      </w:r>
-      <w:r>
-        <w:t xml:space="preserve">M.</w:t>
+        <w:t xml:space="preserve">A. M.</w:t>
       </w:r>
     </w:p>
     <w:p>

</xml_diff>